<commit_message>
updated core solution & report in docx + pdf formats
</commit_message>
<xml_diff>
--- a/Project Report for Programming.docx
+++ b/Project Report for Programming.docx
@@ -168,24 +168,24 @@
         <w:ind w:right="0" w:left="1440" w:hanging="360"/>
         <w:jc w:val="left"/>
         <w:rPr>
-          <w:rFonts w:ascii="Cambria" w:hAnsi="Cambria" w:cs="Cambria" w:eastAsia="Cambria"/>
-          <w:color w:val="auto"/>
-          <w:spacing w:val="0"/>
-          <w:position w:val="0"/>
-          <w:sz w:val="24"/>
-          <w:shd w:fill="auto" w:val="clear"/>
-        </w:rPr>
-      </w:pPr>
-      <w:r>
-        <w:rPr>
-          <w:rFonts w:ascii="Cambria" w:hAnsi="Cambria" w:cs="Cambria" w:eastAsia="Cambria"/>
-          <w:color w:val="auto"/>
-          <w:spacing w:val="0"/>
-          <w:position w:val="0"/>
-          <w:sz w:val="24"/>
-          <w:shd w:fill="auto" w:val="clear"/>
-        </w:rPr>
-        <w:t xml:space="preserve">Basso Nick - Project manager and technical lead</w:t>
+          <w:rFonts w:ascii="Times New Roman" w:hAnsi="Times New Roman" w:cs="Times New Roman" w:eastAsia="Times New Roman"/>
+          <w:color w:val="auto"/>
+          <w:spacing w:val="0"/>
+          <w:position w:val="0"/>
+          <w:sz w:val="20"/>
+          <w:shd w:fill="auto" w:val="clear"/>
+        </w:rPr>
+      </w:pPr>
+      <w:r>
+        <w:rPr>
+          <w:rFonts w:ascii="Cambria" w:hAnsi="Cambria" w:cs="Cambria" w:eastAsia="Cambria"/>
+          <w:color w:val="auto"/>
+          <w:spacing w:val="0"/>
+          <w:position w:val="0"/>
+          <w:sz w:val="24"/>
+          <w:shd w:fill="auto" w:val="clear"/>
+        </w:rPr>
+        <w:t xml:space="preserve">Basso Nick - Technical Lead &amp; Project Manager</w:t>
       </w:r>
     </w:p>
     <w:p>
@@ -215,7 +215,7 @@
           <w:sz w:val="24"/>
           <w:shd w:fill="auto" w:val="clear"/>
         </w:rPr>
-        <w:t xml:space="preserve">Petranis Ann - Project reviewer and manager</w:t>
+        <w:t xml:space="preserve">Petranis Ann - Project Reviewer and Manager</w:t>
       </w:r>
     </w:p>
     <w:p>
@@ -267,7 +267,7 @@
           <w:sz w:val="24"/>
           <w:shd w:fill="auto" w:val="clear"/>
         </w:rPr>
-        <w:t xml:space="preserve"> Developer</w:t>
+        <w:t xml:space="preserve"> Developer of Newton's Interpolation algorithm implementation </w:t>
       </w:r>
     </w:p>
     <w:p>
@@ -349,7 +349,7 @@
           <w:sz w:val="24"/>
           <w:shd w:fill="auto" w:val="clear"/>
         </w:rPr>
-        <w:t xml:space="preserve"> Second tester</w:t>
+        <w:t xml:space="preserve"> Quality Assurance</w:t>
       </w:r>
     </w:p>
     <w:p>
@@ -5700,64 +5700,76 @@
     </w:p>
     <w:p>
       <w:pPr>
-        <w:numPr>
-          <w:ilvl w:val="0"/>
-          <w:numId w:val="61"/>
-        </w:numPr>
         <w:spacing w:before="0" w:after="0" w:line="360"/>
-        <w:ind w:right="0" w:left="720" w:hanging="360"/>
-        <w:jc w:val="left"/>
-        <w:rPr>
-          <w:rFonts w:ascii="Cambria" w:hAnsi="Cambria" w:cs="Cambria" w:eastAsia="Cambria"/>
-          <w:b/>
-          <w:color w:val="auto"/>
-          <w:spacing w:val="0"/>
-          <w:position w:val="0"/>
-          <w:sz w:val="24"/>
-          <w:shd w:fill="auto" w:val="clear"/>
-        </w:rPr>
-      </w:pPr>
-      <w:r>
-        <w:rPr>
-          <w:rFonts w:ascii="Cambria" w:hAnsi="Cambria" w:cs="Cambria" w:eastAsia="Cambria"/>
-          <w:b/>
-          <w:color w:val="auto"/>
-          <w:spacing w:val="0"/>
-          <w:position w:val="0"/>
-          <w:sz w:val="24"/>
-          <w:shd w:fill="auto" w:val="clear"/>
-        </w:rPr>
-        <w:t xml:space="preserve">Results</w:t>
+        <w:ind w:right="0" w:left="0" w:firstLine="0"/>
+        <w:jc w:val="left"/>
+        <w:rPr>
+          <w:rFonts w:ascii="Cambria" w:hAnsi="Cambria" w:cs="Cambria" w:eastAsia="Cambria"/>
+          <w:color w:val="000000"/>
+          <w:spacing w:val="0"/>
+          <w:position w:val="0"/>
+          <w:sz w:val="24"/>
+          <w:shd w:fill="auto" w:val="clear"/>
+        </w:rPr>
+      </w:pPr>
+      <w:r>
+        <w:rPr>
+          <w:rFonts w:ascii="Cambria" w:hAnsi="Cambria" w:cs="Cambria" w:eastAsia="Cambria"/>
+          <w:color w:val="C0504D"/>
+          <w:spacing w:val="0"/>
+          <w:position w:val="0"/>
+          <w:sz w:val="24"/>
+          <w:shd w:fill="auto" w:val="clear"/>
+        </w:rPr>
+        <w:tab/>
+        <w:tab/>
+      </w:r>
+      <w:r>
+        <w:rPr>
+          <w:rFonts w:ascii="Cambria" w:hAnsi="Cambria" w:cs="Cambria" w:eastAsia="Cambria"/>
+          <w:color w:val="000000"/>
+          <w:spacing w:val="0"/>
+          <w:position w:val="0"/>
+          <w:sz w:val="24"/>
+          <w:shd w:fill="auto" w:val="clear"/>
+        </w:rPr>
+        <w:t xml:space="preserve">There is also a side task implementation of Newton's interpolation </w:t>
+        <w:tab/>
+        <w:t xml:space="preserve">algorithm made by Stefan-Alin Pascaru.</w:t>
       </w:r>
     </w:p>
     <w:p>
       <w:pPr>
         <w:spacing w:before="0" w:after="0" w:line="360"/>
-        <w:ind w:right="0" w:left="720" w:firstLine="720"/>
-        <w:jc w:val="left"/>
-        <w:rPr>
-          <w:rFonts w:ascii="Cambria" w:hAnsi="Cambria" w:cs="Cambria" w:eastAsia="Cambria"/>
-          <w:color w:val="auto"/>
-          <w:spacing w:val="0"/>
-          <w:position w:val="0"/>
-          <w:sz w:val="24"/>
-          <w:shd w:fill="auto" w:val="clear"/>
-        </w:rPr>
-      </w:pPr>
-      <w:r>
-        <w:rPr>
-          <w:rFonts w:ascii="Cambria" w:hAnsi="Cambria" w:cs="Cambria" w:eastAsia="Cambria"/>
-          <w:color w:val="auto"/>
-          <w:spacing w:val="0"/>
-          <w:position w:val="0"/>
-          <w:sz w:val="24"/>
-          <w:shd w:fill="auto" w:val="clear"/>
-        </w:rPr>
-        <w:t xml:space="preserve">After all these operations we get 5 results. Each result provided may differ from the others because of different extrapolation algorithms used and inputs generated in various ways.</w:t>
-      </w:r>
-      <w:r>
-        <w:object w:dxaOrig="9920" w:dyaOrig="4224">
-          <v:rect xmlns:o="urn:schemas-microsoft-com:office:office" xmlns:v="urn:schemas-microsoft-com:vml" id="rectole0000000000" style="width:496.000000pt;height:211.200000pt" o:preferrelative="t" o:ole="">
+        <w:ind w:right="0" w:left="0" w:firstLine="0"/>
+        <w:jc w:val="left"/>
+        <w:rPr>
+          <w:rFonts w:ascii="Cambria" w:hAnsi="Cambria" w:cs="Cambria" w:eastAsia="Cambria"/>
+          <w:color w:val="000000"/>
+          <w:spacing w:val="0"/>
+          <w:position w:val="0"/>
+          <w:sz w:val="24"/>
+          <w:shd w:fill="auto" w:val="clear"/>
+        </w:rPr>
+      </w:pPr>
+    </w:p>
+    <w:p>
+      <w:pPr>
+        <w:spacing w:before="0" w:after="0" w:line="240"/>
+        <w:ind w:right="0" w:left="0" w:firstLine="0"/>
+        <w:jc w:val="left"/>
+        <w:rPr>
+          <w:rFonts w:ascii="Cambria" w:hAnsi="Cambria" w:cs="Cambria" w:eastAsia="Cambria"/>
+          <w:color w:val="000000"/>
+          <w:spacing w:val="0"/>
+          <w:position w:val="0"/>
+          <w:sz w:val="24"/>
+          <w:shd w:fill="auto" w:val="clear"/>
+        </w:rPr>
+      </w:pPr>
+      <w:r>
+        <w:object w:dxaOrig="6684" w:dyaOrig="7524">
+          <v:rect xmlns:o="urn:schemas-microsoft-com:office:office" xmlns:v="urn:schemas-microsoft-com:vml" id="rectole0000000000" style="width:334.200000pt;height:376.200000pt" o:preferrelative="t" o:ole="">
             <o:lock v:ext="edit"/>
             <v:imagedata xmlns:r="http://schemas.openxmlformats.org/officeDocument/2006/relationships" r:id="docRId1" o:title=""/>
           </v:rect>
@@ -5767,6 +5779,144 @@
     </w:p>
     <w:p>
       <w:pPr>
+        <w:spacing w:before="0" w:after="0" w:line="360"/>
+        <w:ind w:right="0" w:left="0" w:firstLine="0"/>
+        <w:jc w:val="left"/>
+        <w:rPr>
+          <w:rFonts w:ascii="Cambria" w:hAnsi="Cambria" w:cs="Cambria" w:eastAsia="Cambria"/>
+          <w:color w:val="000000"/>
+          <w:spacing w:val="0"/>
+          <w:position w:val="0"/>
+          <w:sz w:val="24"/>
+          <w:shd w:fill="auto" w:val="clear"/>
+        </w:rPr>
+      </w:pPr>
+    </w:p>
+    <w:p>
+      <w:pPr>
+        <w:spacing w:before="0" w:after="0" w:line="360"/>
+        <w:ind w:right="0" w:left="0" w:firstLine="0"/>
+        <w:jc w:val="left"/>
+        <w:rPr>
+          <w:rFonts w:ascii="Cambria" w:hAnsi="Cambria" w:cs="Cambria" w:eastAsia="Cambria"/>
+          <w:color w:val="000000"/>
+          <w:spacing w:val="0"/>
+          <w:position w:val="0"/>
+          <w:sz w:val="24"/>
+          <w:shd w:fill="auto" w:val="clear"/>
+        </w:rPr>
+      </w:pPr>
+    </w:p>
+    <w:p>
+      <w:pPr>
+        <w:spacing w:before="0" w:after="0" w:line="360"/>
+        <w:ind w:right="0" w:left="0" w:firstLine="0"/>
+        <w:jc w:val="left"/>
+        <w:rPr>
+          <w:rFonts w:ascii="Cambria" w:hAnsi="Cambria" w:cs="Cambria" w:eastAsia="Cambria"/>
+          <w:color w:val="000000"/>
+          <w:spacing w:val="0"/>
+          <w:position w:val="0"/>
+          <w:sz w:val="24"/>
+          <w:shd w:fill="auto" w:val="clear"/>
+        </w:rPr>
+      </w:pPr>
+    </w:p>
+    <w:p>
+      <w:pPr>
+        <w:spacing w:before="0" w:after="0" w:line="360"/>
+        <w:ind w:right="0" w:left="0" w:firstLine="0"/>
+        <w:jc w:val="left"/>
+        <w:rPr>
+          <w:rFonts w:ascii="Cambria" w:hAnsi="Cambria" w:cs="Cambria" w:eastAsia="Cambria"/>
+          <w:color w:val="C0504D"/>
+          <w:spacing w:val="0"/>
+          <w:position w:val="0"/>
+          <w:sz w:val="24"/>
+          <w:shd w:fill="auto" w:val="clear"/>
+        </w:rPr>
+      </w:pPr>
+      <w:r>
+        <w:rPr>
+          <w:rFonts w:ascii="Cambria" w:hAnsi="Cambria" w:cs="Cambria" w:eastAsia="Cambria"/>
+          <w:color w:val="000000"/>
+          <w:spacing w:val="0"/>
+          <w:position w:val="0"/>
+          <w:sz w:val="24"/>
+          <w:shd w:fill="auto" w:val="clear"/>
+        </w:rPr>
+        <w:t xml:space="preserve"> </w:t>
+      </w:r>
+    </w:p>
+    <w:p>
+      <w:pPr>
+        <w:numPr>
+          <w:ilvl w:val="0"/>
+          <w:numId w:val="63"/>
+        </w:numPr>
+        <w:spacing w:before="0" w:after="0" w:line="360"/>
+        <w:ind w:right="0" w:left="720" w:hanging="360"/>
+        <w:jc w:val="left"/>
+        <w:rPr>
+          <w:rFonts w:ascii="Cambria" w:hAnsi="Cambria" w:cs="Cambria" w:eastAsia="Cambria"/>
+          <w:b/>
+          <w:color w:val="auto"/>
+          <w:spacing w:val="0"/>
+          <w:position w:val="0"/>
+          <w:sz w:val="24"/>
+          <w:shd w:fill="auto" w:val="clear"/>
+        </w:rPr>
+      </w:pPr>
+      <w:r>
+        <w:rPr>
+          <w:rFonts w:ascii="Cambria" w:hAnsi="Cambria" w:cs="Cambria" w:eastAsia="Cambria"/>
+          <w:b/>
+          <w:color w:val="auto"/>
+          <w:spacing w:val="0"/>
+          <w:position w:val="0"/>
+          <w:sz w:val="24"/>
+          <w:shd w:fill="auto" w:val="clear"/>
+        </w:rPr>
+        <w:t xml:space="preserve">Results</w:t>
+      </w:r>
+    </w:p>
+    <w:p>
+      <w:pPr>
+        <w:spacing w:before="0" w:after="0" w:line="360"/>
+        <w:ind w:right="0" w:left="720" w:firstLine="720"/>
+        <w:jc w:val="left"/>
+        <w:rPr>
+          <w:rFonts w:ascii="Cambria" w:hAnsi="Cambria" w:cs="Cambria" w:eastAsia="Cambria"/>
+          <w:color w:val="auto"/>
+          <w:spacing w:val="0"/>
+          <w:position w:val="0"/>
+          <w:sz w:val="24"/>
+          <w:shd w:fill="auto" w:val="clear"/>
+        </w:rPr>
+      </w:pPr>
+      <w:r>
+        <w:rPr>
+          <w:rFonts w:ascii="Cambria" w:hAnsi="Cambria" w:cs="Cambria" w:eastAsia="Cambria"/>
+          <w:color w:val="auto"/>
+          <w:spacing w:val="0"/>
+          <w:position w:val="0"/>
+          <w:sz w:val="24"/>
+          <w:shd w:fill="auto" w:val="clear"/>
+        </w:rPr>
+        <w:t xml:space="preserve">After all these operations we get 5 results. Each result provided may differ from the others because of different extrapolation algorithms used and inputs generated in various ways.</w:t>
+      </w:r>
+      <w:r>
+        <w:object w:dxaOrig="9336" w:dyaOrig="4043">
+          <v:rect xmlns:o="urn:schemas-microsoft-com:office:office" xmlns:v="urn:schemas-microsoft-com:vml" id="rectole0000000001" style="width:466.800000pt;height:202.150000pt" o:preferrelative="t" o:ole="">
+            <o:lock v:ext="edit"/>
+            <v:imagedata xmlns:r="http://schemas.openxmlformats.org/officeDocument/2006/relationships" r:id="docRId3" o:title=""/>
+          </v:rect>
+          <o:OLEObject xmlns:r="http://schemas.openxmlformats.org/officeDocument/2006/relationships" xmlns:o="urn:schemas-microsoft-com:office:office" Type="Embed" ProgID="StaticMetafile" DrawAspect="Content" ObjectID="0000000001" ShapeID="rectole0000000001" r:id="docRId2"/>
+        </w:object>
+      </w:r>
+    </w:p>
+    <w:p>
+      <w:pPr>
         <w:spacing w:before="0" w:after="0" w:line="240"/>
         <w:ind w:right="0" w:left="720" w:firstLine="0"/>
         <w:jc w:val="left"/>
@@ -5784,7 +5934,7 @@
       <w:pPr>
         <w:numPr>
           <w:ilvl w:val="0"/>
-          <w:numId w:val="64"/>
+          <w:numId w:val="66"/>
         </w:numPr>
         <w:spacing w:before="0" w:after="0" w:line="240"/>
         <w:ind w:right="0" w:left="720" w:hanging="360"/>
@@ -5870,10 +6020,10 @@
   <w:num w:numId="9">
     <w:abstractNumId w:val="12"/>
   </w:num>
-  <w:num w:numId="61">
+  <w:num w:numId="63">
     <w:abstractNumId w:val="6"/>
   </w:num>
-  <w:num w:numId="64">
+  <w:num w:numId="66">
     <w:abstractNumId w:val="0"/>
   </w:num>
 </w:numbering>

</xml_diff>